<commit_message>
Almost done with the project
</commit_message>
<xml_diff>
--- a/Ethics(Not Computer)/Case Paper.docx
+++ b/Ethics(Not Computer)/Case Paper.docx
@@ -315,16 +315,34 @@
           <w:sz w:val="24"/>
           <w:szCs w:val="24"/>
         </w:rPr>
-        <w:t>Under the circumstances it would be fair to assume that better athletes have more testosterone. Testosterone must be this great chemical that is a necessity to being fast, strong and competitive.</w:t>
-      </w:r>
-      <w:r>
-        <w:rPr>
-          <w:rFonts w:ascii="Times New Roman" w:hAnsi="Times New Roman" w:cs="Times New Roman"/>
-          <w:color w:val="000000"/>
-          <w:sz w:val="24"/>
-          <w:szCs w:val="24"/>
-        </w:rPr>
-        <w:t xml:space="preserve"> With this assumption in mind it be surprising to hear that “one in six elite male athletes have testosterone levels below the normal reference range…[and] in some cases below the average for female elite athletes.” </w:t>
+        <w:t>Under the circumstances it would be fair to assume that b</w:t>
+      </w:r>
+      <w:r>
+        <w:rPr>
+          <w:rFonts w:ascii="Times New Roman" w:hAnsi="Times New Roman" w:cs="Times New Roman"/>
+          <w:color w:val="000000"/>
+          <w:sz w:val="24"/>
+          <w:szCs w:val="24"/>
+        </w:rPr>
+        <w:t>etter</w:t>
+      </w:r>
+      <w:r>
+        <w:rPr>
+          <w:rFonts w:ascii="Times New Roman" w:hAnsi="Times New Roman" w:cs="Times New Roman"/>
+          <w:color w:val="000000"/>
+          <w:sz w:val="24"/>
+          <w:szCs w:val="24"/>
+        </w:rPr>
+        <w:t xml:space="preserve"> athletes have more testosterone. </w:t>
+      </w:r>
+      <w:r>
+        <w:rPr>
+          <w:rFonts w:ascii="Times New Roman" w:hAnsi="Times New Roman" w:cs="Times New Roman"/>
+          <w:color w:val="000000"/>
+          <w:sz w:val="24"/>
+          <w:szCs w:val="24"/>
+        </w:rPr>
+        <w:t xml:space="preserve">With this assumption in mind it be surprising to hear that “one in six elite male athletes have testosterone levels below the normal reference range…[and] in some cases below the average for female elite athletes.” </w:t>
       </w:r>
       <w:r>
         <w:rPr>
@@ -407,6 +425,55 @@
         </w:rPr>
         <w:t>ics</w:t>
       </w:r>
+      <w:r>
+        <w:rPr>
+          <w:rFonts w:ascii="Times New Roman" w:hAnsi="Times New Roman" w:cs="Times New Roman"/>
+          <w:color w:val="000000"/>
+          <w:sz w:val="24"/>
+          <w:szCs w:val="24"/>
+        </w:rPr>
+        <w:t>.</w:t>
+      </w:r>
+      <w:r>
+        <w:rPr>
+          <w:rFonts w:ascii="Times New Roman" w:hAnsi="Times New Roman" w:cs="Times New Roman"/>
+          <w:color w:val="000000"/>
+          <w:sz w:val="24"/>
+          <w:szCs w:val="24"/>
+        </w:rPr>
+        <w:t xml:space="preserve"> Later I will also refute the argument that more testosterones always </w:t>
+      </w:r>
+      <w:proofErr w:type="gramStart"/>
+      <w:r>
+        <w:rPr>
+          <w:rFonts w:ascii="Times New Roman" w:hAnsi="Times New Roman" w:cs="Times New Roman"/>
+          <w:color w:val="000000"/>
+          <w:sz w:val="24"/>
+          <w:szCs w:val="24"/>
+        </w:rPr>
+        <w:t>produces</w:t>
+      </w:r>
+      <w:proofErr w:type="gramEnd"/>
+      <w:r>
+        <w:rPr>
+          <w:rFonts w:ascii="Times New Roman" w:hAnsi="Times New Roman" w:cs="Times New Roman"/>
+          <w:color w:val="000000"/>
+          <w:sz w:val="24"/>
+          <w:szCs w:val="24"/>
+        </w:rPr>
+        <w:t xml:space="preserve"> faster </w:t>
+      </w:r>
+      <w:proofErr w:type="spellStart"/>
+      <w:r>
+        <w:rPr>
+          <w:rFonts w:ascii="Times New Roman" w:hAnsi="Times New Roman" w:cs="Times New Roman"/>
+          <w:color w:val="000000"/>
+          <w:sz w:val="24"/>
+          <w:szCs w:val="24"/>
+        </w:rPr>
+        <w:t>althetes</w:t>
+      </w:r>
+      <w:proofErr w:type="spellEnd"/>
       <w:r>
         <w:rPr>
           <w:rFonts w:ascii="Times New Roman" w:hAnsi="Times New Roman" w:cs="Times New Roman"/>
@@ -606,7 +673,36 @@
           <w:sz w:val="24"/>
           <w:szCs w:val="24"/>
         </w:rPr>
-        <w:t xml:space="preserve">testosterone levels. This must mean that just like being tall does not make you great at basketball, having higher testosterone levels does not make you a world class runner. Looking at the study that </w:t>
+        <w:t xml:space="preserve">testosterone levels. This must mean that just like being tall does not make you great at basketball, having higher testosterone levels does not </w:t>
+      </w:r>
+      <w:r>
+        <w:rPr>
+          <w:rFonts w:ascii="Times New Roman" w:hAnsi="Times New Roman" w:cs="Times New Roman"/>
+          <w:color w:val="000000"/>
+          <w:sz w:val="24"/>
+          <w:szCs w:val="24"/>
+        </w:rPr>
+        <w:t>necessarily</w:t>
+      </w:r>
+      <w:bookmarkStart w:id="0" w:name="_GoBack"/>
+      <w:bookmarkEnd w:id="0"/>
+      <w:r>
+        <w:rPr>
+          <w:rFonts w:ascii="Times New Roman" w:hAnsi="Times New Roman" w:cs="Times New Roman"/>
+          <w:color w:val="000000"/>
+          <w:sz w:val="24"/>
+          <w:szCs w:val="24"/>
+        </w:rPr>
+        <w:t xml:space="preserve">  </w:t>
+      </w:r>
+      <w:r>
+        <w:rPr>
+          <w:rFonts w:ascii="Times New Roman" w:hAnsi="Times New Roman" w:cs="Times New Roman"/>
+          <w:color w:val="000000"/>
+          <w:sz w:val="24"/>
+          <w:szCs w:val="24"/>
+        </w:rPr>
+        <w:t xml:space="preserve">make you a world class runner. Looking at the study that </w:t>
       </w:r>
       <w:r>
         <w:rPr>
@@ -633,7 +729,17 @@
           <w:sz w:val="24"/>
           <w:szCs w:val="24"/>
         </w:rPr>
-        <w:t xml:space="preserve"> that women with higher testosterone level</w:t>
+        <w:t xml:space="preserve"> that women with higher testosterone </w:t>
+      </w:r>
+      <w:r>
+        <w:rPr>
+          <w:rFonts w:ascii="Times New Roman" w:hAnsi="Times New Roman" w:cs="Times New Roman"/>
+          <w:color w:val="000000"/>
+          <w:sz w:val="24"/>
+          <w:szCs w:val="24"/>
+        </w:rPr>
+        <w:lastRenderedPageBreak/>
+        <w:t>level</w:t>
       </w:r>
       <w:r>
         <w:rPr>
@@ -651,17 +757,7 @@
           <w:sz w:val="24"/>
           <w:szCs w:val="24"/>
         </w:rPr>
-        <w:t xml:space="preserve"> </w:t>
-      </w:r>
-      <w:r>
-        <w:rPr>
-          <w:rFonts w:ascii="Times New Roman" w:hAnsi="Times New Roman" w:cs="Times New Roman"/>
-          <w:color w:val="000000"/>
-          <w:sz w:val="24"/>
-          <w:szCs w:val="24"/>
-        </w:rPr>
-        <w:lastRenderedPageBreak/>
-        <w:t>“performed slightly better (1.78 percent to 2.73 percent) than those who were in the “normal” range” for the events that the IAAF made the</w:t>
+        <w:t xml:space="preserve"> “performed slightly better (1.78 percent to 2.73 percent) than those who were in the “normal” range” for the events that the IAAF made the</w:t>
       </w:r>
       <w:r>
         <w:rPr>
@@ -1734,18 +1830,7 @@
           <w:sz w:val="24"/>
           <w:szCs w:val="24"/>
         </w:rPr>
-        <w:t>With all of this in mind it is hard to say that natural testosterone should not be treated as a natural advantage that all athletes have.</w:t>
-      </w:r>
-      <w:bookmarkStart w:id="0" w:name="_GoBack"/>
-      <w:bookmarkEnd w:id="0"/>
-      <w:r>
-        <w:rPr>
-          <w:rFonts w:ascii="Times New Roman" w:hAnsi="Times New Roman" w:cs="Times New Roman"/>
-          <w:color w:val="000000"/>
-          <w:sz w:val="24"/>
-          <w:szCs w:val="24"/>
-        </w:rPr>
-        <w:t xml:space="preserve"> </w:t>
+        <w:t xml:space="preserve">With all of this in mind it is hard to say that natural testosterone should not be treated as a natural advantage that all athletes have. </w:t>
       </w:r>
     </w:p>
     <w:p>
@@ -1791,25 +1876,7 @@
             <w:sz w:val="24"/>
             <w:szCs w:val="24"/>
           </w:rPr>
-          <w:t>https://www.wired.c</w:t>
-        </w:r>
-        <w:r>
-          <w:rPr>
-            <w:rStyle w:val="Hyperlink"/>
-            <w:rFonts w:ascii="Times New Roman" w:hAnsi="Times New Roman" w:cs="Times New Roman"/>
-            <w:sz w:val="24"/>
-            <w:szCs w:val="24"/>
-          </w:rPr>
-          <w:t>o</w:t>
-        </w:r>
-        <w:r>
-          <w:rPr>
-            <w:rStyle w:val="Hyperlink"/>
-            <w:rFonts w:ascii="Times New Roman" w:hAnsi="Times New Roman" w:cs="Times New Roman"/>
-            <w:sz w:val="24"/>
-            <w:szCs w:val="24"/>
-          </w:rPr>
-          <w:t>m/story/testosterone-ruling-for-athletes-fuels-debate-over-natural-ability/</w:t>
+          <w:t>https://www.wired.com/story/testosterone-ruling-for-athletes-fuels-debate-over-natural-ability/</w:t>
         </w:r>
       </w:hyperlink>
     </w:p>
@@ -1832,25 +1899,7 @@
             <w:sz w:val="24"/>
             <w:szCs w:val="24"/>
           </w:rPr>
-          <w:t>https://www.bmj.com/company/newsroom/naturally-produced-testosterone-gives-female-athletes-signi</w:t>
-        </w:r>
-        <w:r>
-          <w:rPr>
-            <w:rStyle w:val="Hyperlink"/>
-            <w:rFonts w:ascii="Times New Roman" w:hAnsi="Times New Roman" w:cs="Times New Roman"/>
-            <w:sz w:val="24"/>
-            <w:szCs w:val="24"/>
-          </w:rPr>
-          <w:t>f</w:t>
-        </w:r>
-        <w:r>
-          <w:rPr>
-            <w:rStyle w:val="Hyperlink"/>
-            <w:rFonts w:ascii="Times New Roman" w:hAnsi="Times New Roman" w:cs="Times New Roman"/>
-            <w:sz w:val="24"/>
-            <w:szCs w:val="24"/>
-          </w:rPr>
-          <w:t>icant-competitive-edge/</w:t>
+          <w:t>https://www.bmj.com/company/newsroom/naturally-produced-testosterone-gives-female-athletes-significant-competitive-edge/</w:t>
         </w:r>
       </w:hyperlink>
     </w:p>
@@ -2356,6 +2405,7 @@
   <w:style w:type="character" w:default="1" w:styleId="DefaultParagraphFont">
     <w:name w:val="Default Paragraph Font"/>
     <w:uiPriority w:val="1"/>
+    <w:semiHidden/>
     <w:unhideWhenUsed/>
   </w:style>
   <w:style w:type="table" w:default="1" w:styleId="TableNormal">

</xml_diff>